<commit_message>
commit classe trilha finalizada
</commit_message>
<xml_diff>
--- a/Projeto Avaliativo 2 (1).docx
+++ b/Projeto Avaliativo 2 (1).docx
@@ -1162,8 +1162,8 @@
         <w:gridCol w:w="390"/>
         <w:gridCol w:w="1845"/>
         <w:gridCol w:w="2235"/>
-        <w:gridCol w:w="2247"/>
-        <w:gridCol w:w="2643"/>
+        <w:gridCol w:w="2246"/>
+        <w:gridCol w:w="2644"/>
       </w:tblGrid>
       <w:tr>
         <w:trPr>
@@ -1270,7 +1270,7 @@
         </w:tc>
         <w:tc>
           <w:tcPr>
-            <w:tcW w:w="2247" w:type="dxa"/>
+            <w:tcW w:w="2246" w:type="dxa"/>
             <w:tcBorders>
               <w:top w:val="single" w:sz="6" w:space="0" w:color="999999"/>
               <w:left w:val="single" w:sz="6" w:space="0" w:color="999999"/>
@@ -1303,7 +1303,7 @@
         </w:tc>
         <w:tc>
           <w:tcPr>
-            <w:tcW w:w="2643" w:type="dxa"/>
+            <w:tcW w:w="2644" w:type="dxa"/>
             <w:tcBorders>
               <w:top w:val="single" w:sz="6" w:space="0" w:color="999999"/>
               <w:left w:val="single" w:sz="6" w:space="0" w:color="999999"/>
@@ -1416,7 +1416,7 @@
         </w:tc>
         <w:tc>
           <w:tcPr>
-            <w:tcW w:w="2247" w:type="dxa"/>
+            <w:tcW w:w="2246" w:type="dxa"/>
             <w:tcBorders>
               <w:top w:val="single" w:sz="6" w:space="0" w:color="999999"/>
               <w:left w:val="single" w:sz="6" w:space="0" w:color="999999"/>
@@ -1441,7 +1441,7 @@
         </w:tc>
         <w:tc>
           <w:tcPr>
-            <w:tcW w:w="2643" w:type="dxa"/>
+            <w:tcW w:w="2644" w:type="dxa"/>
             <w:tcBorders>
               <w:top w:val="single" w:sz="6" w:space="0" w:color="999999"/>
               <w:left w:val="single" w:sz="6" w:space="0" w:color="999999"/>
@@ -1570,7 +1570,7 @@
         </w:tc>
         <w:tc>
           <w:tcPr>
-            <w:tcW w:w="2247" w:type="dxa"/>
+            <w:tcW w:w="2246" w:type="dxa"/>
             <w:tcBorders>
               <w:top w:val="single" w:sz="6" w:space="0" w:color="999999"/>
               <w:left w:val="single" w:sz="6" w:space="0" w:color="999999"/>
@@ -1603,7 +1603,7 @@
         </w:tc>
         <w:tc>
           <w:tcPr>
-            <w:tcW w:w="2643" w:type="dxa"/>
+            <w:tcW w:w="2644" w:type="dxa"/>
             <w:tcBorders>
               <w:top w:val="single" w:sz="6" w:space="0" w:color="999999"/>
               <w:left w:val="single" w:sz="6" w:space="0" w:color="999999"/>
@@ -1716,7 +1716,7 @@
         </w:tc>
         <w:tc>
           <w:tcPr>
-            <w:tcW w:w="2247" w:type="dxa"/>
+            <w:tcW w:w="2246" w:type="dxa"/>
             <w:tcBorders>
               <w:top w:val="single" w:sz="6" w:space="0" w:color="999999"/>
               <w:left w:val="single" w:sz="6" w:space="0" w:color="999999"/>
@@ -1741,7 +1741,7 @@
         </w:tc>
         <w:tc>
           <w:tcPr>
-            <w:tcW w:w="2643" w:type="dxa"/>
+            <w:tcW w:w="2644" w:type="dxa"/>
             <w:tcBorders>
               <w:top w:val="single" w:sz="6" w:space="0" w:color="999999"/>
               <w:left w:val="single" w:sz="6" w:space="0" w:color="999999"/>
@@ -1846,7 +1846,7 @@
         </w:tc>
         <w:tc>
           <w:tcPr>
-            <w:tcW w:w="2247" w:type="dxa"/>
+            <w:tcW w:w="2246" w:type="dxa"/>
             <w:tcBorders>
               <w:top w:val="single" w:sz="6" w:space="0" w:color="999999"/>
               <w:left w:val="single" w:sz="6" w:space="0" w:color="999999"/>
@@ -1871,7 +1871,7 @@
         </w:tc>
         <w:tc>
           <w:tcPr>
-            <w:tcW w:w="2643" w:type="dxa"/>
+            <w:tcW w:w="2644" w:type="dxa"/>
             <w:tcBorders>
               <w:top w:val="single" w:sz="6" w:space="0" w:color="999999"/>
               <w:left w:val="single" w:sz="6" w:space="0" w:color="999999"/>
@@ -2432,7 +2432,13 @@
         <w:rPr>
           <w:shd w:fill="auto" w:val="clear"/>
         </w:rPr>
-        <w:t>] O nome da Trilha deverá ser uma concatenação dos seguintes campos:</w:t>
+        <w:t xml:space="preserve">] </w:t>
+      </w:r>
+      <w:r>
+        <w:rPr>
+          <w:shd w:fill="81D41A" w:val="clear"/>
+        </w:rPr>
+        <w:t>O nome da Trilha deverá ser uma concatenação dos seguintes campos:</w:t>
       </w:r>
     </w:p>
     <w:p>
@@ -2445,12 +2451,12 @@
         <w:ind w:left="1440" w:hanging="360"/>
         <w:jc w:val="left"/>
         <w:rPr>
-          <w:shd w:fill="auto" w:val="clear"/>
-        </w:rPr>
-      </w:pPr>
-      <w:r>
-        <w:rPr>
-          <w:shd w:fill="auto" w:val="clear"/>
+          <w:shd w:fill="81D41A" w:val="clear"/>
+        </w:rPr>
+      </w:pPr>
+      <w:r>
+        <w:rPr>
+          <w:shd w:fill="81D41A" w:val="clear"/>
         </w:rPr>
         <w:t>Ocupação - Nome da Ocupação;</w:t>
       </w:r>
@@ -2465,12 +2471,12 @@
         <w:ind w:left="1440" w:hanging="360"/>
         <w:jc w:val="left"/>
         <w:rPr>
-          <w:shd w:fill="auto" w:val="clear"/>
-        </w:rPr>
-      </w:pPr>
-      <w:r>
-        <w:rPr>
-          <w:shd w:fill="auto" w:val="clear"/>
+          <w:shd w:fill="81D41A" w:val="clear"/>
+        </w:rPr>
+      </w:pPr>
+      <w:r>
+        <w:rPr>
+          <w:shd w:fill="81D41A" w:val="clear"/>
         </w:rPr>
         <w:t>NomeEmpresa - Nome da Empresa;</w:t>
       </w:r>
@@ -2485,12 +2491,12 @@
         <w:ind w:left="1440" w:hanging="360"/>
         <w:jc w:val="left"/>
         <w:rPr>
-          <w:shd w:fill="auto" w:val="clear"/>
-        </w:rPr>
-      </w:pPr>
-      <w:r>
-        <w:rPr>
-          <w:shd w:fill="auto" w:val="clear"/>
+          <w:shd w:fill="81D41A" w:val="clear"/>
+        </w:rPr>
+      </w:pPr>
+      <w:r>
+        <w:rPr>
+          <w:shd w:fill="81D41A" w:val="clear"/>
         </w:rPr>
         <w:t>Número Sequencial - Contador automático por Ocupação e por Empresa (partindo do 1);</w:t>
       </w:r>
@@ -2505,12 +2511,12 @@
         <w:ind w:left="1440" w:hanging="360"/>
         <w:jc w:val="left"/>
         <w:rPr>
-          <w:shd w:fill="auto" w:val="clear"/>
-        </w:rPr>
-      </w:pPr>
-      <w:r>
-        <w:rPr>
-          <w:shd w:fill="auto" w:val="clear"/>
+          <w:shd w:fill="81D41A" w:val="clear"/>
+        </w:rPr>
+      </w:pPr>
+      <w:r>
+        <w:rPr>
+          <w:shd w:fill="81D41A" w:val="clear"/>
         </w:rPr>
         <w:t>Ano - Ano corrente.</w:t>
       </w:r>
@@ -2545,7 +2551,13 @@
         <w:rPr>
           <w:shd w:fill="auto" w:val="clear"/>
         </w:rPr>
-        <w:t>] O apelido da Trilha deverá ser uma concatenação dos seguintes campos:</w:t>
+        <w:t xml:space="preserve">] </w:t>
+      </w:r>
+      <w:r>
+        <w:rPr>
+          <w:shd w:fill="81D41A" w:val="clear"/>
+        </w:rPr>
+        <w:t>O apelido da Trilha deverá ser uma concatenação dos seguintes campos:</w:t>
       </w:r>
     </w:p>
     <w:p>
@@ -2558,12 +2570,12 @@
         <w:ind w:left="1440" w:hanging="360"/>
         <w:jc w:val="left"/>
         <w:rPr>
-          <w:shd w:fill="auto" w:val="clear"/>
-        </w:rPr>
-      </w:pPr>
-      <w:r>
-        <w:rPr>
-          <w:shd w:fill="auto" w:val="clear"/>
+          <w:shd w:fill="81D41A" w:val="clear"/>
+        </w:rPr>
+      </w:pPr>
+      <w:r>
+        <w:rPr>
+          <w:shd w:fill="81D41A" w:val="clear"/>
         </w:rPr>
         <w:t>Ocupação - Nome da Ocupação;</w:t>
       </w:r>
@@ -2578,12 +2590,12 @@
         <w:ind w:left="1440" w:hanging="360"/>
         <w:jc w:val="left"/>
         <w:rPr>
-          <w:shd w:fill="auto" w:val="clear"/>
-        </w:rPr>
-      </w:pPr>
-      <w:r>
-        <w:rPr>
-          <w:shd w:fill="auto" w:val="clear"/>
+          <w:shd w:fill="81D41A" w:val="clear"/>
+        </w:rPr>
+      </w:pPr>
+      <w:r>
+        <w:rPr>
+          <w:shd w:fill="81D41A" w:val="clear"/>
         </w:rPr>
         <w:t>Número Sequencial - Contador automático por Ocupação e por Empresa (partindo do 1).</w:t>
       </w:r>
@@ -2651,7 +2663,13 @@
         <w:rPr>
           <w:shd w:fill="auto" w:val="clear"/>
         </w:rPr>
-        <w:t>] O nível de satisfação deve ser um número inteiro entre 1 e 5.</w:t>
+        <w:t xml:space="preserve">] </w:t>
+      </w:r>
+      <w:r>
+        <w:rPr>
+          <w:shd w:fill="81D41A" w:val="clear"/>
+        </w:rPr>
+        <w:t>O nível de satisfação deve ser um número inteiro entre 1 e 5.</w:t>
       </w:r>
     </w:p>
     <w:p>
@@ -2679,7 +2697,13 @@
       </w:r>
       <w:r>
         <w:rPr/>
-        <w:t>] O atributo “anotações” deve ser um campo texto, que será habilitado para ser preenchido pelo usuário Operacional quando a Avaliação Geral da Trilha estiver disponível.</w:t>
+        <w:t xml:space="preserve">] </w:t>
+      </w:r>
+      <w:r>
+        <w:rPr>
+          <w:shd w:fill="81D41A" w:val="clear"/>
+        </w:rPr>
+        <w:t>O atributo “anotações” deve ser um campo texto, que será habilitado para ser preenchido pelo usuário Operacional quando a Avaliação Geral da Trilha estiver disponível.</w:t>
       </w:r>
     </w:p>
     <w:p>
@@ -2853,7 +2877,7 @@
       </w:r>
       <w:r>
         <w:rPr>
-          <w:shd w:fill="FFFF00" w:val="clear"/>
+          <w:shd w:fill="81D41A" w:val="clear"/>
         </w:rPr>
         <w:t>Os possíveis status de um módulo são:</w:t>
       </w:r>
@@ -2868,12 +2892,12 @@
         <w:ind w:left="1440" w:hanging="360"/>
         <w:jc w:val="left"/>
         <w:rPr>
-          <w:shd w:fill="FFFF00" w:val="clear"/>
-        </w:rPr>
-      </w:pPr>
-      <w:r>
-        <w:rPr>
-          <w:shd w:fill="FFFF00" w:val="clear"/>
+          <w:shd w:fill="81D41A" w:val="clear"/>
+        </w:rPr>
+      </w:pPr>
+      <w:r>
+        <w:rPr>
+          <w:shd w:fill="81D41A" w:val="clear"/>
         </w:rPr>
         <w:t>Curso não iniciado - Avaliação não deve estar disponível para aplicação.</w:t>
       </w:r>
@@ -2888,12 +2912,12 @@
         <w:ind w:left="1440" w:hanging="360"/>
         <w:jc w:val="left"/>
         <w:rPr>
-          <w:shd w:fill="FFFF00" w:val="clear"/>
-        </w:rPr>
-      </w:pPr>
-      <w:r>
-        <w:rPr>
-          <w:shd w:fill="FFFF00" w:val="clear"/>
+          <w:shd w:fill="81D41A" w:val="clear"/>
+        </w:rPr>
+      </w:pPr>
+      <w:r>
+        <w:rPr>
+          <w:shd w:fill="81D41A" w:val="clear"/>
         </w:rPr>
         <w:t>Curso em andamento - Avaliação não deve estar disponível para aplicação.</w:t>
       </w:r>
@@ -2908,12 +2932,12 @@
         <w:ind w:left="1440" w:hanging="360"/>
         <w:jc w:val="left"/>
         <w:rPr>
-          <w:shd w:fill="FFFF00" w:val="clear"/>
-        </w:rPr>
-      </w:pPr>
-      <w:r>
-        <w:rPr>
-          <w:shd w:fill="FFFF00" w:val="clear"/>
+          <w:shd w:fill="81D41A" w:val="clear"/>
+        </w:rPr>
+      </w:pPr>
+      <w:r>
+        <w:rPr>
+          <w:shd w:fill="81D41A" w:val="clear"/>
         </w:rPr>
         <w:t>Em fase de avaliação - Avaliação liberada para ser executada conforme prazo pré-estabelecido no campo PrazoLimite. Esta data deve ser apresentada neste momento para todos os perfis de acesso.</w:t>
       </w:r>
@@ -2928,12 +2952,12 @@
         <w:ind w:left="1440" w:hanging="360"/>
         <w:jc w:val="left"/>
         <w:rPr>
-          <w:shd w:fill="FFFF00" w:val="clear"/>
-        </w:rPr>
-      </w:pPr>
-      <w:r>
-        <w:rPr>
-          <w:shd w:fill="FFFF00" w:val="clear"/>
+          <w:shd w:fill="81D41A" w:val="clear"/>
+        </w:rPr>
+      </w:pPr>
+      <w:r>
+        <w:rPr>
+          <w:shd w:fill="81D41A" w:val="clear"/>
         </w:rPr>
         <w:t>Fase de avaliação finalizada - Após o tempo decorrido conforme estabelecido no campo PrazoLimite, a avaliação deve ser bloqueada para edição.</w:t>
       </w:r>
@@ -3017,7 +3041,7 @@
       </w:r>
       <w:r>
         <w:rPr>
-          <w:shd w:fill="FFFF00" w:val="clear"/>
+          <w:shd w:fill="81D41A" w:val="clear"/>
         </w:rPr>
         <w:t>O campo “habilidades” deve ser de livre preenchimento.</w:t>
       </w:r>
@@ -3056,7 +3080,7 @@
       </w:r>
       <w:r>
         <w:rPr>
-          <w:shd w:fill="FFFF00" w:val="clear"/>
+          <w:shd w:fill="81D41A" w:val="clear"/>
         </w:rPr>
         <w:t>O campo “tarefa de validação” deve ser de livre preenchimento.</w:t>
       </w:r>
@@ -3325,7 +3349,17 @@
       </w:r>
       <w:r>
         <w:rPr/>
-        <w:t>] O CPF deve estar no formato XXX.XXX.XXX-XX.</w:t>
+        <w:t xml:space="preserve">] </w:t>
+      </w:r>
+      <w:r>
+        <w:rPr>
+          <w:shd w:fill="81D41A" w:val="clear"/>
+        </w:rPr>
+        <w:t>O CPF deve estar no formato XXX.XXX.XXX-XX</w:t>
+      </w:r>
+      <w:r>
+        <w:rPr/>
+        <w:t>.</w:t>
       </w:r>
     </w:p>
     <w:p>
@@ -3881,7 +3915,7 @@
               <wp:positionV relativeFrom="paragraph">
                 <wp:posOffset>345440</wp:posOffset>
               </wp:positionV>
-              <wp:extent cx="7698105" cy="332740"/>
+              <wp:extent cx="7698740" cy="333375"/>
               <wp:effectExtent l="0" t="0" r="0" b="0"/>
               <wp:wrapNone/>
               <wp:docPr id="5" name="Figura2"/>
@@ -3892,7 +3926,7 @@
                     <wps:spPr>
                       <a:xfrm>
                         <a:off x="0" y="0"/>
-                        <a:ext cx="7697520" cy="332280"/>
+                        <a:ext cx="7698240" cy="332640"/>
                       </a:xfrm>
                       <a:prstGeom prst="rect">
                         <a:avLst/>
@@ -3952,7 +3986,7 @@
         </mc:Choice>
         <mc:Fallback>
           <w:pict>
-            <v:rect id="shape_0" ID="Figura2" fillcolor="#ff8818" stroked="f" style="position:absolute;margin-left:-62.25pt;margin-top:27.2pt;width:606.05pt;height:26.1pt;mso-wrap-style:none;v-text-anchor:middle">
+            <v:rect id="shape_0" ID="Figura2" fillcolor="#ff8818" stroked="f" style="position:absolute;margin-left:-62.25pt;margin-top:27.2pt;width:606.1pt;height:26.15pt;mso-wrap-style:none;v-text-anchor:middle">
               <v:fill o:detectmouseclick="t" color2="#e72f7f"/>
               <v:stroke color="#3465a4" joinstyle="round" endcap="flat"/>
               <v:textbox>
@@ -4022,7 +4056,7 @@
               <wp:positionV relativeFrom="page">
                 <wp:posOffset>-36195</wp:posOffset>
               </wp:positionV>
-              <wp:extent cx="7698105" cy="154305"/>
+              <wp:extent cx="7698740" cy="154940"/>
               <wp:effectExtent l="0" t="0" r="0" b="0"/>
               <wp:wrapNone/>
               <wp:docPr id="3" name="Figura1"/>
@@ -4033,7 +4067,7 @@
                     <wps:spPr>
                       <a:xfrm>
                         <a:off x="0" y="0"/>
-                        <a:ext cx="7697520" cy="153720"/>
+                        <a:ext cx="7698240" cy="154440"/>
                       </a:xfrm>
                       <a:prstGeom prst="rect">
                         <a:avLst/>
@@ -4093,7 +4127,7 @@
         </mc:Choice>
         <mc:Fallback>
           <w:pict>
-            <v:rect id="shape_0" ID="Figura1" fillcolor="#ff8818" stroked="f" style="position:absolute;margin-left:-5.5pt;margin-top:-2.85pt;width:606.05pt;height:12.05pt;mso-wrap-style:none;v-text-anchor:middle;mso-position-horizontal-relative:page;mso-position-vertical-relative:page">
+            <v:rect id="shape_0" ID="Figura1" fillcolor="#ff8818" stroked="f" style="position:absolute;margin-left:-5.5pt;margin-top:-2.85pt;width:606.1pt;height:12.1pt;mso-wrap-style:none;v-text-anchor:middle;mso-position-horizontal-relative:page;mso-position-vertical-relative:page">
               <v:fill o:detectmouseclick="t" color2="#e72f7f"/>
               <v:stroke color="#3465a4" joinstyle="round" endcap="flat"/>
               <v:textbox>

</xml_diff>

<commit_message>
commit final classe trilha e modulo
</commit_message>
<xml_diff>
--- a/Projeto Avaliativo 2 (1).docx
+++ b/Projeto Avaliativo 2 (1).docx
@@ -1987,86 +1987,108 @@
       </w:r>
       <w:r>
         <w:rPr/>
-        <w:t xml:space="preserve">] No cadastro da </w:t>
-      </w:r>
-      <w:r>
-        <w:rPr>
-          <w:shd w:fill="FFFF00" w:val="clear"/>
+        <w:t xml:space="preserve">] </w:t>
+      </w:r>
+      <w:r>
+        <w:rPr>
+          <w:shd w:fill="81D41A" w:val="clear"/>
+        </w:rPr>
+        <w:t xml:space="preserve">No cadastro da </w:t>
+      </w:r>
+      <w:r>
+        <w:rPr>
+          <w:shd w:fill="81D41A" w:val="clear"/>
         </w:rPr>
         <w:t>Empresa,</w:t>
       </w:r>
       <w:r>
-        <w:rPr/>
+        <w:rPr>
+          <w:shd w:fill="81D41A" w:val="clear"/>
+        </w:rPr>
         <w:t xml:space="preserve"> deve ser possível registrar o </w:t>
       </w:r>
       <w:r>
         <w:rPr>
-          <w:shd w:fill="FFFF00" w:val="clear"/>
+          <w:shd w:fill="81D41A" w:val="clear"/>
         </w:rPr>
         <w:t>nome</w:t>
       </w:r>
       <w:r>
-        <w:rPr/>
+        <w:rPr>
+          <w:shd w:fill="81D41A" w:val="clear"/>
+        </w:rPr>
         <w:t xml:space="preserve">, </w:t>
       </w:r>
       <w:r>
         <w:rPr>
-          <w:shd w:fill="FFFF00" w:val="clear"/>
+          <w:shd w:fill="81D41A" w:val="clear"/>
         </w:rPr>
         <w:t>CNPJ</w:t>
       </w:r>
       <w:r>
-        <w:rPr/>
+        <w:rPr>
+          <w:shd w:fill="81D41A" w:val="clear"/>
+        </w:rPr>
         <w:t xml:space="preserve">, se a empresa é matriz ou filial, nome da filial, em qual </w:t>
       </w:r>
       <w:r>
         <w:rPr>
-          <w:shd w:fill="FFFF00" w:val="clear"/>
+          <w:shd w:fill="81D41A" w:val="clear"/>
         </w:rPr>
         <w:t>segmento</w:t>
       </w:r>
       <w:r>
-        <w:rPr/>
+        <w:rPr>
+          <w:shd w:fill="81D41A" w:val="clear"/>
+        </w:rPr>
         <w:t xml:space="preserve"> a empresa atua, qual </w:t>
       </w:r>
       <w:r>
         <w:rPr>
-          <w:shd w:fill="FFFF00" w:val="clear"/>
+          <w:shd w:fill="81D41A" w:val="clear"/>
         </w:rPr>
         <w:t>Cidade</w:t>
       </w:r>
       <w:r>
-        <w:rPr/>
+        <w:rPr>
+          <w:shd w:fill="81D41A" w:val="clear"/>
+        </w:rPr>
         <w:t xml:space="preserve"> e qual </w:t>
       </w:r>
       <w:r>
         <w:rPr>
-          <w:shd w:fill="FFFF00" w:val="clear"/>
+          <w:shd w:fill="81D41A" w:val="clear"/>
         </w:rPr>
         <w:t>Estado</w:t>
       </w:r>
       <w:r>
-        <w:rPr/>
+        <w:rPr>
+          <w:shd w:fill="81D41A" w:val="clear"/>
+        </w:rPr>
         <w:t xml:space="preserve"> fica a empresa, a qual </w:t>
       </w:r>
       <w:r>
         <w:rPr>
-          <w:shd w:fill="FFFF00" w:val="clear"/>
+          <w:shd w:fill="81D41A" w:val="clear"/>
         </w:rPr>
         <w:t>Regional SENAI</w:t>
       </w:r>
       <w:r>
-        <w:rPr/>
+        <w:rPr>
+          <w:shd w:fill="81D41A" w:val="clear"/>
+        </w:rPr>
         <w:t xml:space="preserve"> essa empresa está vinculada, e 0 ou mais </w:t>
       </w:r>
       <w:r>
         <w:rPr>
-          <w:shd w:fill="FFFF00" w:val="clear"/>
+          <w:shd w:fill="81D41A" w:val="clear"/>
         </w:rPr>
         <w:t xml:space="preserve">Trilhas </w:t>
       </w:r>
       <w:r>
-        <w:rPr/>
+        <w:rPr>
+          <w:shd w:fill="81D41A" w:val="clear"/>
+        </w:rPr>
         <w:t>que essa empresa contratou.</w:t>
       </w:r>
     </w:p>
@@ -2099,7 +2121,13 @@
         <w:rPr>
           <w:shd w:fill="FFFF00" w:val="clear"/>
         </w:rPr>
-        <w:t>] CNPJ deve estar no formato XX.XXX.XXX/XXXX-XX.</w:t>
+        <w:t xml:space="preserve">] </w:t>
+      </w:r>
+      <w:r>
+        <w:rPr>
+          <w:shd w:fill="81D41A" w:val="clear"/>
+        </w:rPr>
+        <w:t>CNPJ deve estar no formato XX.XXX.XXX/XXXX-XX.</w:t>
       </w:r>
     </w:p>
     <w:p>
@@ -2131,7 +2159,13 @@
         <w:rPr>
           <w:shd w:fill="FFFF00" w:val="clear"/>
         </w:rPr>
-        <w:t>] O Segmento em que a Empresa atua devem ser um dos seguintes:</w:t>
+        <w:t>]</w:t>
+      </w:r>
+      <w:r>
+        <w:rPr>
+          <w:shd w:fill="81D41A" w:val="clear"/>
+        </w:rPr>
+        <w:t xml:space="preserve"> O Segmento em que a Empresa atua devem ser um dos seguintes:</w:t>
       </w:r>
     </w:p>
     <w:p>
@@ -2211,7 +2245,13 @@
       </w:r>
       <w:r>
         <w:rPr/>
-        <w:t>] No momento do cadastro da Empresa, o usuário deve poder escolher entre as opções Matriz ou Filial. Caso escolha “Filial”, deve habilitar o campo “nome filial” para preenchimento.</w:t>
+        <w:t xml:space="preserve">] </w:t>
+      </w:r>
+      <w:r>
+        <w:rPr>
+          <w:shd w:fill="81D41A" w:val="clear"/>
+        </w:rPr>
+        <w:t>No momento do cadastro da Empresa, o usuário deve poder escolher entre as opções Matriz ou Filial. Caso escolha “Filial”, deve habilitar o campo “nome filial” para preenchimento.</w:t>
       </w:r>
     </w:p>
     <w:p>
@@ -2239,7 +2279,13 @@
       </w:r>
       <w:r>
         <w:rPr/>
-        <w:t>] Deve ser possível associar 1 ou mais Trilhas para cada empresa.</w:t>
+        <w:t xml:space="preserve">] </w:t>
+      </w:r>
+      <w:r>
+        <w:rPr>
+          <w:shd w:fill="81D41A" w:val="clear"/>
+        </w:rPr>
+        <w:t>Deve ser possível associar 1 ou mais Trilhas para cada empresa.</w:t>
       </w:r>
     </w:p>
     <w:p>
@@ -2272,7 +2318,13 @@
         <w:rPr>
           <w:shd w:fill="FFFF00" w:val="clear"/>
         </w:rPr>
-        <w:t>] As Regionais SENAI atualmente, são: Norte - Nordeste, Oeste, Sudeste, Centro - Norte, Vale do Itajaí, Vale do Itapocu, Litoral Sul, Alto Uruguai Catarinense, Vale do Itajaí Mirim, Centro - Oeste, Planalto Norte, Foz do Rio Itajaí, Sul, Serra Catarinense, Extremo Oeste, Alto Vale do Itajaí.</w:t>
+        <w:t xml:space="preserve">] </w:t>
+      </w:r>
+      <w:r>
+        <w:rPr>
+          <w:shd w:fill="81D41A" w:val="clear"/>
+        </w:rPr>
+        <w:t>As Regionais SENAI atualmente, são: Norte - Nordeste, Oeste, Sudeste, Centro - Norte, Vale do Itajaí, Vale do Itapocu, Litoral Sul, Alto Uruguai Catarinense, Vale do Itajaí Mirim, Centro - Oeste, Planalto Norte, Foz do Rio Itajaí, Sul, Serra Catarinense, Extremo Oeste, Alto Vale do Itajaí.</w:t>
       </w:r>
     </w:p>
     <w:p>
@@ -2630,7 +2682,13 @@
         <w:rPr>
           <w:shd w:fill="auto" w:val="clear"/>
         </w:rPr>
-        <w:t>] Cada trilha terá de 1 a n módulos cadastrados.</w:t>
+        <w:t xml:space="preserve">] </w:t>
+      </w:r>
+      <w:r>
+        <w:rPr>
+          <w:shd w:fill="81D41A" w:val="clear"/>
+        </w:rPr>
+        <w:t>Cada trilha terá de 1 a n módulos cadastrados.</w:t>
       </w:r>
     </w:p>
     <w:p>
@@ -2838,7 +2896,7 @@
       </w:r>
       <w:r>
         <w:rPr>
-          <w:shd w:fill="FFFF00" w:val="clear"/>
+          <w:shd w:fill="81D41A" w:val="clear"/>
         </w:rPr>
         <w:t>Cada Módulo deve ser associado a apenas 1 Trilha.</w:t>
       </w:r>
@@ -2996,15 +3054,9 @@
       </w:r>
       <w:r>
         <w:rPr>
-          <w:shd w:fill="FFFF00" w:val="clear"/>
-        </w:rPr>
-        <w:t>O valor padrão do PrazoLimite deve ser 10 dias úteis</w:t>
-      </w:r>
-      <w:r>
-        <w:rPr>
-          <w:shd w:fill="auto" w:val="clear"/>
-        </w:rPr>
-        <w:t>.</w:t>
+          <w:shd w:fill="81D41A" w:val="clear"/>
+        </w:rPr>
+        <w:t>O valor padrão do PrazoLimite deve ser 10 dias úteis.</w:t>
       </w:r>
     </w:p>
     <w:p>
@@ -3115,7 +3167,13 @@
         <w:rPr>
           <w:shd w:fill="auto" w:val="clear"/>
         </w:rPr>
-        <w:t>] A alteração dos status deverá ser realizada pelo Perfil Administrativo.</w:t>
+        <w:t xml:space="preserve">] </w:t>
+      </w:r>
+      <w:r>
+        <w:rPr>
+          <w:shd w:fill="81D41A" w:val="clear"/>
+        </w:rPr>
+        <w:t>A alteração dos status deverá ser realizada pelo Perfil Administrativo.</w:t>
       </w:r>
     </w:p>
     <w:p>
@@ -3152,7 +3210,7 @@
       </w:r>
       <w:r>
         <w:rPr>
-          <w:shd w:fill="FFFF00" w:val="clear"/>
+          <w:shd w:fill="81D41A" w:val="clear"/>
         </w:rPr>
         <w:t>Ao iniciar o módulo, além de alterar o status para “em andamento”, também deve ser registrada a data/hora em que o módulo teve início, no formato OffsetDateTime.</w:t>
       </w:r>
@@ -3191,7 +3249,7 @@
       </w:r>
       <w:r>
         <w:rPr>
-          <w:shd w:fill="FFFF00" w:val="clear"/>
+          <w:shd w:fill="81D41A" w:val="clear"/>
         </w:rPr>
         <w:t>Ao encerrar o módulo, além de alterar o status para “em fase de avaliação”, também deve ser registrada a data/hora em que o módulo foi finalizado, no formato OffsetDateTime.</w:t>
       </w:r>
@@ -3609,7 +3667,13 @@
       </w:r>
       <w:r>
         <w:rPr/>
-        <w:t xml:space="preserve">] No </w:t>
+        <w:t xml:space="preserve">] </w:t>
+      </w:r>
+      <w:r>
+        <w:rPr>
+          <w:shd w:fill="81D41A" w:val="clear"/>
+        </w:rPr>
+        <w:t xml:space="preserve">No </w:t>
       </w:r>
       <w:r>
         <w:rPr>
@@ -3618,7 +3682,9 @@
         <w:t>cadastro de Usuários</w:t>
       </w:r>
       <w:r>
-        <w:rPr/>
+        <w:rPr>
+          <w:shd w:fill="81D41A" w:val="clear"/>
+        </w:rPr>
         <w:t xml:space="preserve">, deve ser possível registrar </w:t>
       </w:r>
       <w:r>
@@ -3628,7 +3694,9 @@
         <w:t>nome</w:t>
       </w:r>
       <w:r>
-        <w:rPr/>
+        <w:rPr>
+          <w:shd w:fill="81D41A" w:val="clear"/>
+        </w:rPr>
         <w:t xml:space="preserve">, </w:t>
       </w:r>
       <w:r>
@@ -3638,7 +3706,9 @@
         <w:t>CPF, e-mail, senha</w:t>
       </w:r>
       <w:r>
-        <w:rPr/>
+        <w:rPr>
+          <w:shd w:fill="81D41A" w:val="clear"/>
+        </w:rPr>
         <w:t xml:space="preserve"> e 1 ou mais Perfis de acesso.</w:t>
       </w:r>
     </w:p>
@@ -3769,7 +3839,13 @@
       </w:r>
       <w:r>
         <w:rPr/>
-        <w:t>] O sistema deve permitir vincular mais de um Perfil de acesso por Usuário. Por exemplo: um colaborador SENAI possui perfis Administrador e Operador, para fins de cadastro e orientação de operação, respectivamente.</w:t>
+        <w:t xml:space="preserve">] </w:t>
+      </w:r>
+      <w:r>
+        <w:rPr>
+          <w:shd w:fill="81D41A" w:val="clear"/>
+        </w:rPr>
+        <w:t>O sistema deve permitir vincular mais de um Perfil de acesso por Usuário. Por exemplo: um colaborador SENAI possui perfis Administrador e Operador, para fins de cadastro e orientação de operação, respectivamente.</w:t>
       </w:r>
     </w:p>
     <w:p>
@@ -3812,7 +3888,13 @@
         <w:rPr>
           <w:shd w:fill="FFFF00" w:val="clear"/>
         </w:rPr>
-        <w:t xml:space="preserve">] Devem existir, a princípio, três Perfis de acesso: </w:t>
+        <w:t xml:space="preserve">] </w:t>
+      </w:r>
+      <w:r>
+        <w:rPr>
+          <w:shd w:fill="81D41A" w:val="clear"/>
+        </w:rPr>
+        <w:t xml:space="preserve">Devem existir, a princípio, três Perfis de acesso: </w:t>
       </w:r>
     </w:p>
     <w:p>
@@ -3825,12 +3907,12 @@
         <w:ind w:left="1440" w:hanging="360"/>
         <w:jc w:val="left"/>
         <w:rPr>
-          <w:shd w:fill="FFFF00" w:val="clear"/>
-        </w:rPr>
-      </w:pPr>
-      <w:r>
-        <w:rPr>
-          <w:shd w:fill="FFFF00" w:val="clear"/>
+          <w:shd w:fill="81D41A" w:val="clear"/>
+        </w:rPr>
+      </w:pPr>
+      <w:r>
+        <w:rPr>
+          <w:shd w:fill="81D41A" w:val="clear"/>
         </w:rPr>
         <w:t>Administrativo (equipe SENAI) - Realizar cadastros gerais, parametrizações e emissão de relatórios;</w:t>
       </w:r>
@@ -3845,12 +3927,12 @@
         <w:ind w:left="1440" w:hanging="360"/>
         <w:jc w:val="left"/>
         <w:rPr>
-          <w:shd w:fill="FFFF00" w:val="clear"/>
-        </w:rPr>
-      </w:pPr>
-      <w:r>
-        <w:rPr>
-          <w:shd w:fill="FFFF00" w:val="clear"/>
+          <w:shd w:fill="81D41A" w:val="clear"/>
+        </w:rPr>
+      </w:pPr>
+      <w:r>
+        <w:rPr>
+          <w:shd w:fill="81D41A" w:val="clear"/>
         </w:rPr>
         <w:t>Operacional (Supervisor da empresa) - Realizar processo de avaliação e emissão de relatórios;</w:t>
       </w:r>
@@ -3865,12 +3947,12 @@
         <w:ind w:left="1440" w:hanging="360"/>
         <w:jc w:val="left"/>
         <w:rPr>
-          <w:shd w:fill="FFFF00" w:val="clear"/>
-        </w:rPr>
-      </w:pPr>
-      <w:r>
-        <w:rPr>
-          <w:shd w:fill="FFFF00" w:val="clear"/>
+          <w:shd w:fill="81D41A" w:val="clear"/>
+        </w:rPr>
+      </w:pPr>
+      <w:r>
+        <w:rPr>
+          <w:shd w:fill="81D41A" w:val="clear"/>
         </w:rPr>
         <w:t>RH (equipe RH) - Acompanhar processo de avaliação e emissão de relatórios.</w:t>
       </w:r>

</xml_diff>